<commit_message>
Job scheduler added from apscheduler, upbit api needs tobe configured
</commit_message>
<xml_diff>
--- a/save_docs.docx
+++ b/save_docs.docx
@@ -1,6 +1,6 @@
 
 <file path=word/document.xml><?xml version="1.0" encoding="utf-8"?>
-<w:document xmlns:wpc="http://schemas.microsoft.com/office/word/2010/wordprocessingCanvas" xmlns:cx="http://schemas.microsoft.com/office/drawing/2014/chartex" xmlns:cx1="http://schemas.microsoft.com/office/drawing/2015/9/8/chartex" xmlns:cx2="http://schemas.microsoft.com/office/drawing/2015/10/21/chartex" xmlns:cx3="http://schemas.microsoft.com/office/drawing/2016/5/9/chartex" xmlns:cx4="http://schemas.microsoft.com/office/drawing/2016/5/10/chartex" xmlns:cx5="http://schemas.microsoft.com/office/drawing/2016/5/11/chartex" xmlns:cx6="http://schemas.microsoft.com/office/drawing/2016/5/12/chartex" xmlns:cx7="http://schemas.microsoft.com/office/drawing/2016/5/13/chartex" xmlns:cx8="http://schemas.microsoft.com/office/drawing/2016/5/14/chartex" xmlns:mc="http://schemas.openxmlformats.org/markup-compatibility/2006" xmlns:aink="http://schemas.microsoft.com/office/drawing/2016/ink" xmlns:am3d="http://schemas.microsoft.com/office/drawing/2017/model3d" xmlns:o="urn:schemas-microsoft-com:office:office" xmlns:r="http://schemas.openxmlformats.org/officeDocument/2006/relationships" xmlns:m="http://schemas.openxmlformats.org/officeDocument/2006/math" xmlns:v="urn:schemas-microsoft-com:vml" xmlns:wp14="http://schemas.microsoft.com/office/word/2010/wordprocessingDrawing" xmlns:wp="http://schemas.openxmlformats.org/drawingml/2006/wordprocessingDrawing" xmlns:w10="urn:schemas-microsoft-com:office:word" xmlns:w="http://schemas.openxmlformats.org/wordprocessingml/2006/main" xmlns:w14="http://schemas.microsoft.com/office/word/2010/wordml" xmlns:w15="http://schemas.microsoft.com/office/word/2012/wordml" xmlns:w16cex="http://schemas.microsoft.com/office/word/2018/wordml/cex" xmlns:w16cid="http://schemas.microsoft.com/office/word/2016/wordml/cid" xmlns:w16="http://schemas.microsoft.com/office/word/2018/wordml" xmlns:w16sdtdh="http://schemas.microsoft.com/office/word/2020/wordml/sdtdatahash" xmlns:w16se="http://schemas.microsoft.com/office/word/2015/wordml/symex" xmlns:wpg="http://schemas.microsoft.com/office/word/2010/wordprocessingGroup" xmlns:wpi="http://schemas.microsoft.com/office/word/2010/wordprocessingInk" xmlns:wne="http://schemas.microsoft.com/office/word/2006/wordml" xmlns:wps="http://schemas.microsoft.com/office/word/2010/wordprocessingShape" mc:Ignorable="w14 w15 w16se w16cid w16 w16cex w16sdtdh wp14">
+<w:document xmlns:wpc="http://schemas.microsoft.com/office/word/2010/wordprocessingCanvas" xmlns:cx="http://schemas.microsoft.com/office/drawing/2014/chartex" xmlns:cx1="http://schemas.microsoft.com/office/drawing/2015/9/8/chartex" xmlns:cx2="http://schemas.microsoft.com/office/drawing/2015/10/21/chartex" xmlns:cx3="http://schemas.microsoft.com/office/drawing/2016/5/9/chartex" xmlns:cx4="http://schemas.microsoft.com/office/drawing/2016/5/10/chartex" xmlns:cx5="http://schemas.microsoft.com/office/drawing/2016/5/11/chartex" xmlns:cx6="http://schemas.microsoft.com/office/drawing/2016/5/12/chartex" xmlns:cx7="http://schemas.microsoft.com/office/drawing/2016/5/13/chartex" xmlns:cx8="http://schemas.microsoft.com/office/drawing/2016/5/14/chartex" xmlns:mc="http://schemas.openxmlformats.org/markup-compatibility/2006" xmlns:aink="http://schemas.microsoft.com/office/drawing/2016/ink" xmlns:am3d="http://schemas.microsoft.com/office/drawing/2017/model3d" xmlns:o="urn:schemas-microsoft-com:office:office" xmlns:r="http://schemas.openxmlformats.org/officeDocument/2006/relationships" xmlns:m="http://schemas.openxmlformats.org/officeDocument/2006/math" xmlns:v="urn:schemas-microsoft-com:vml" xmlns:wp14="http://schemas.microsoft.com/office/word/2010/wordprocessingDrawing" xmlns:wp="http://schemas.openxmlformats.org/drawingml/2006/wordprocessingDrawing" xmlns:w10="urn:schemas-microsoft-com:office:word" xmlns:w="http://schemas.openxmlformats.org/wordprocessingml/2006/main" xmlns:w14="http://schemas.microsoft.com/office/word/2010/wordml" xmlns:w15="http://schemas.microsoft.com/office/word/2012/wordml" xmlns:w16cid="http://schemas.microsoft.com/office/word/2016/wordml/cid" xmlns:w16se="http://schemas.microsoft.com/office/word/2015/wordml/symex" xmlns:wpg="http://schemas.microsoft.com/office/word/2010/wordprocessingGroup" xmlns:wpi="http://schemas.microsoft.com/office/word/2010/wordprocessingInk" xmlns:wne="http://schemas.microsoft.com/office/word/2006/wordml" xmlns:wps="http://schemas.microsoft.com/office/word/2010/wordprocessingShape" mc:Ignorable="w14 w15 w16se w16cid wp14">
   <w:body>
     <w:p>
       <w:r>
@@ -10,29 +10,14 @@
         <w:t>&gt;</w:t>
       </w:r>
       <w:r>
-        <w:t xml:space="preserve">&gt; </w:t>
-      </w:r>
-      <w:proofErr w:type="spellStart"/>
-      <w:r>
-        <w:t>Gunicorn</w:t>
-      </w:r>
-      <w:proofErr w:type="spellEnd"/>
-      <w:r>
-        <w:t xml:space="preserve"> deploy in </w:t>
-      </w:r>
-      <w:proofErr w:type="spellStart"/>
-      <w:proofErr w:type="gramStart"/>
-      <w:r>
-        <w:t>heroku</w:t>
-      </w:r>
-      <w:proofErr w:type="spellEnd"/>
-      <w:proofErr w:type="gramEnd"/>
+        <w:t>&gt; Gunicorn deploy in heroku</w:t>
+      </w:r>
     </w:p>
     <w:p>
       <w:hyperlink r:id="rId5" w:history="1">
         <w:r>
           <w:rPr>
-            <w:rStyle w:val="a4"/>
+            <w:rStyle w:val="Hyperlink"/>
           </w:rPr>
           <w:t>https://devcenter.heroku.com/articles/python-gunicorn</w:t>
         </w:r>
@@ -60,7 +45,7 @@
       <w:hyperlink r:id="rId6" w:history="1">
         <w:r>
           <w:rPr>
-            <w:rStyle w:val="a4"/>
+            <w:rStyle w:val="Hyperlink"/>
           </w:rPr>
           <w:t>https://egg-money.tistory.com/115</w:t>
         </w:r>
@@ -89,7 +74,7 @@
       <w:hyperlink r:id="rId7" w:history="1">
         <w:r>
           <w:rPr>
-            <w:rStyle w:val="a4"/>
+            <w:rStyle w:val="Hyperlink"/>
           </w:rPr>
           <w:t>https://wikidocs.net/81074</w:t>
         </w:r>
@@ -127,18 +112,90 @@
       <w:hyperlink r:id="rId8" w:history="1">
         <w:r>
           <w:rPr>
-            <w:rStyle w:val="a4"/>
+            <w:rStyle w:val="Hyperlink"/>
           </w:rPr>
           <w:t>https://www.daleseo.com/pre-commit/</w:t>
         </w:r>
       </w:hyperlink>
     </w:p>
+    <w:p/>
+    <w:p/>
     <w:p>
-      <w:pPr>
-        <w:rPr>
-          <w:rFonts w:hint="eastAsia"/>
-        </w:rPr>
-      </w:pPr>
+      <w:r>
+        <w:rPr>
+          <w:rFonts w:hint="eastAsia"/>
+        </w:rPr>
+        <w:t>&gt;</w:t>
+      </w:r>
+      <w:r>
+        <w:t xml:space="preserve">&gt; </w:t>
+      </w:r>
+      <w:r>
+        <w:rPr>
+          <w:rFonts w:hint="eastAsia"/>
+        </w:rPr>
+        <w:t>d</w:t>
+      </w:r>
+      <w:r>
+        <w:t>jango background threading</w:t>
+      </w:r>
+    </w:p>
+    <w:p>
+      <w:hyperlink r:id="rId9" w:history="1">
+        <w:r>
+          <w:rPr>
+            <w:rStyle w:val="Hyperlink"/>
+          </w:rPr>
+          <w:t>https://stackoverflow.com/questions/59541954/how-to-start-a-background-thread-when-django-server-is-up</w:t>
+        </w:r>
+      </w:hyperlink>
+    </w:p>
+    <w:p/>
+    <w:p/>
+    <w:p>
+      <w:r>
+        <w:rPr>
+          <w:rFonts w:hint="eastAsia"/>
+        </w:rPr>
+        <w:t>&gt;</w:t>
+      </w:r>
+      <w:r>
+        <w:t xml:space="preserve">&gt; </w:t>
+      </w:r>
+      <w:r>
+        <w:rPr>
+          <w:rFonts w:hint="eastAsia"/>
+        </w:rPr>
+        <w:t>u</w:t>
+      </w:r>
+      <w:r>
+        <w:t xml:space="preserve">pbit api </w:t>
+      </w:r>
+      <w:r>
+        <w:rPr>
+          <w:rFonts w:hint="eastAsia"/>
+        </w:rPr>
+        <w:t>구현</w:t>
+      </w:r>
+    </w:p>
+    <w:p>
+      <w:hyperlink r:id="rId10" w:history="1">
+        <w:r>
+          <w:rPr>
+            <w:rStyle w:val="Hyperlink"/>
+          </w:rPr>
+          <w:t>https://dev-pengun.tistory.com/entry/python-%EB%A6%AC%EB%89%B4%EC%96%BC%EB%90%9C-%EC%97%85%EB%B9%84%ED%8A%B8-api%EB%A1%9C-%EC%95%94%ED%98%B8%ED%99%94%ED%8F%90-%EA%B0%80%EA%B2%A9-%EC%A1%B0%ED%9A%8C-%EA%B1%B0%EB%9E%98%ED%95%98%EA%B8%B0</w:t>
+        </w:r>
+      </w:hyperlink>
+    </w:p>
+    <w:p>
+      <w:pPr>
+        <w:rPr>
+          <w:rFonts w:hint="eastAsia"/>
+        </w:rPr>
+      </w:pPr>
+      <w:bookmarkStart w:id="0" w:name="_GoBack"/>
+      <w:bookmarkEnd w:id="0"/>
     </w:p>
     <w:sectPr>
       <w:pgSz w:w="11906" w:h="16838"/>
@@ -151,7 +208,7 @@
 </file>
 
 <file path=word/numbering.xml><?xml version="1.0" encoding="utf-8"?>
-<w:numbering xmlns:wpc="http://schemas.microsoft.com/office/word/2010/wordprocessingCanvas" xmlns:cx="http://schemas.microsoft.com/office/drawing/2014/chartex" xmlns:cx1="http://schemas.microsoft.com/office/drawing/2015/9/8/chartex" xmlns:cx2="http://schemas.microsoft.com/office/drawing/2015/10/21/chartex" xmlns:cx3="http://schemas.microsoft.com/office/drawing/2016/5/9/chartex" xmlns:cx4="http://schemas.microsoft.com/office/drawing/2016/5/10/chartex" xmlns:cx5="http://schemas.microsoft.com/office/drawing/2016/5/11/chartex" xmlns:cx6="http://schemas.microsoft.com/office/drawing/2016/5/12/chartex" xmlns:cx7="http://schemas.microsoft.com/office/drawing/2016/5/13/chartex" xmlns:cx8="http://schemas.microsoft.com/office/drawing/2016/5/14/chartex" xmlns:mc="http://schemas.openxmlformats.org/markup-compatibility/2006" xmlns:aink="http://schemas.microsoft.com/office/drawing/2016/ink" xmlns:am3d="http://schemas.microsoft.com/office/drawing/2017/model3d" xmlns:o="urn:schemas-microsoft-com:office:office" xmlns:r="http://schemas.openxmlformats.org/officeDocument/2006/relationships" xmlns:m="http://schemas.openxmlformats.org/officeDocument/2006/math" xmlns:v="urn:schemas-microsoft-com:vml" xmlns:wp14="http://schemas.microsoft.com/office/word/2010/wordprocessingDrawing" xmlns:wp="http://schemas.openxmlformats.org/drawingml/2006/wordprocessingDrawing" xmlns:w10="urn:schemas-microsoft-com:office:word" xmlns:w="http://schemas.openxmlformats.org/wordprocessingml/2006/main" xmlns:w14="http://schemas.microsoft.com/office/word/2010/wordml" xmlns:w15="http://schemas.microsoft.com/office/word/2012/wordml" xmlns:w16cex="http://schemas.microsoft.com/office/word/2018/wordml/cex" xmlns:w16cid="http://schemas.microsoft.com/office/word/2016/wordml/cid" xmlns:w16="http://schemas.microsoft.com/office/word/2018/wordml" xmlns:w16sdtdh="http://schemas.microsoft.com/office/word/2020/wordml/sdtdatahash" xmlns:w16se="http://schemas.microsoft.com/office/word/2015/wordml/symex" xmlns:wpg="http://schemas.microsoft.com/office/word/2010/wordprocessingGroup" xmlns:wpi="http://schemas.microsoft.com/office/word/2010/wordprocessingInk" xmlns:wne="http://schemas.microsoft.com/office/word/2006/wordml" xmlns:wps="http://schemas.microsoft.com/office/word/2010/wordprocessingShape" mc:Ignorable="w14 w15 w16se w16cid w16 w16cex w16sdtdh wp14">
+<w:numbering xmlns:wpc="http://schemas.microsoft.com/office/word/2010/wordprocessingCanvas" xmlns:cx="http://schemas.microsoft.com/office/drawing/2014/chartex" xmlns:cx1="http://schemas.microsoft.com/office/drawing/2015/9/8/chartex" xmlns:cx2="http://schemas.microsoft.com/office/drawing/2015/10/21/chartex" xmlns:cx3="http://schemas.microsoft.com/office/drawing/2016/5/9/chartex" xmlns:cx4="http://schemas.microsoft.com/office/drawing/2016/5/10/chartex" xmlns:cx5="http://schemas.microsoft.com/office/drawing/2016/5/11/chartex" xmlns:cx6="http://schemas.microsoft.com/office/drawing/2016/5/12/chartex" xmlns:cx7="http://schemas.microsoft.com/office/drawing/2016/5/13/chartex" xmlns:cx8="http://schemas.microsoft.com/office/drawing/2016/5/14/chartex" xmlns:mc="http://schemas.openxmlformats.org/markup-compatibility/2006" xmlns:aink="http://schemas.microsoft.com/office/drawing/2016/ink" xmlns:am3d="http://schemas.microsoft.com/office/drawing/2017/model3d" xmlns:o="urn:schemas-microsoft-com:office:office" xmlns:r="http://schemas.openxmlformats.org/officeDocument/2006/relationships" xmlns:m="http://schemas.openxmlformats.org/officeDocument/2006/math" xmlns:v="urn:schemas-microsoft-com:vml" xmlns:wp14="http://schemas.microsoft.com/office/word/2010/wordprocessingDrawing" xmlns:wp="http://schemas.openxmlformats.org/drawingml/2006/wordprocessingDrawing" xmlns:w10="urn:schemas-microsoft-com:office:word" xmlns:w="http://schemas.openxmlformats.org/wordprocessingml/2006/main" xmlns:w14="http://schemas.microsoft.com/office/word/2010/wordml" xmlns:w15="http://schemas.microsoft.com/office/word/2012/wordml" xmlns:w16cid="http://schemas.microsoft.com/office/word/2016/wordml/cid" xmlns:w16se="http://schemas.microsoft.com/office/word/2015/wordml/symex" xmlns:wpg="http://schemas.microsoft.com/office/word/2010/wordprocessingGroup" xmlns:wpi="http://schemas.microsoft.com/office/word/2010/wordprocessingInk" xmlns:wne="http://schemas.microsoft.com/office/word/2006/wordml" xmlns:wps="http://schemas.microsoft.com/office/word/2010/wordprocessingShape" mc:Ignorable="w14 w15 w16se w16cid wp14">
   <w:abstractNum w:abstractNumId="0" w15:restartNumberingAfterBreak="0">
     <w:nsid w:val="0BE75707"/>
     <w:multiLevelType w:val="hybridMultilevel"/>
@@ -386,7 +443,7 @@
 </file>
 
 <file path=word/styles.xml><?xml version="1.0" encoding="utf-8"?>
-<w:styles xmlns:mc="http://schemas.openxmlformats.org/markup-compatibility/2006" xmlns:r="http://schemas.openxmlformats.org/officeDocument/2006/relationships" xmlns:w="http://schemas.openxmlformats.org/wordprocessingml/2006/main" xmlns:w14="http://schemas.microsoft.com/office/word/2010/wordml" xmlns:w15="http://schemas.microsoft.com/office/word/2012/wordml" xmlns:w16cex="http://schemas.microsoft.com/office/word/2018/wordml/cex" xmlns:w16cid="http://schemas.microsoft.com/office/word/2016/wordml/cid" xmlns:w16="http://schemas.microsoft.com/office/word/2018/wordml" xmlns:w16sdtdh="http://schemas.microsoft.com/office/word/2020/wordml/sdtdatahash" xmlns:w16se="http://schemas.microsoft.com/office/word/2015/wordml/symex" mc:Ignorable="w14 w15 w16se w16cid w16 w16cex w16sdtdh">
+<w:styles xmlns:mc="http://schemas.openxmlformats.org/markup-compatibility/2006" xmlns:r="http://schemas.openxmlformats.org/officeDocument/2006/relationships" xmlns:w="http://schemas.openxmlformats.org/wordprocessingml/2006/main" xmlns:w14="http://schemas.microsoft.com/office/word/2010/wordml" xmlns:w15="http://schemas.microsoft.com/office/word/2012/wordml" xmlns:w16cid="http://schemas.microsoft.com/office/word/2016/wordml/cid" xmlns:w16se="http://schemas.microsoft.com/office/word/2015/wordml/symex" mc:Ignorable="w14 w15 w16se w16cid">
   <w:docDefaults>
     <w:rPrDefault>
       <w:rPr>
@@ -781,7 +838,7 @@
     <w:lsdException w:name="Unresolved Mention" w:semiHidden="1" w:unhideWhenUsed="1"/>
     <w:lsdException w:name="Smart Link" w:semiHidden="1" w:unhideWhenUsed="1"/>
   </w:latentStyles>
-  <w:style w:type="paragraph" w:default="1" w:styleId="a">
+  <w:style w:type="paragraph" w:default="1" w:styleId="Normal">
     <w:name w:val="Normal"/>
     <w:qFormat/>
     <w:pPr>
@@ -791,13 +848,13 @@
       <w:autoSpaceDN w:val="0"/>
     </w:pPr>
   </w:style>
-  <w:style w:type="character" w:default="1" w:styleId="a0">
+  <w:style w:type="character" w:default="1" w:styleId="DefaultParagraphFont">
     <w:name w:val="Default Paragraph Font"/>
     <w:uiPriority w:val="1"/>
     <w:semiHidden/>
     <w:unhideWhenUsed/>
   </w:style>
-  <w:style w:type="table" w:default="1" w:styleId="a1">
+  <w:style w:type="table" w:default="1" w:styleId="TableNormal">
     <w:name w:val="Normal Table"/>
     <w:uiPriority w:val="99"/>
     <w:semiHidden/>
@@ -812,15 +869,15 @@
       </w:tblCellMar>
     </w:tblPr>
   </w:style>
-  <w:style w:type="numbering" w:default="1" w:styleId="a2">
+  <w:style w:type="numbering" w:default="1" w:styleId="NoList">
     <w:name w:val="No List"/>
     <w:uiPriority w:val="99"/>
     <w:semiHidden/>
     <w:unhideWhenUsed/>
   </w:style>
-  <w:style w:type="paragraph" w:styleId="a3">
+  <w:style w:type="paragraph" w:styleId="ListParagraph">
     <w:name w:val="List Paragraph"/>
-    <w:basedOn w:val="a"/>
+    <w:basedOn w:val="Normal"/>
     <w:uiPriority w:val="34"/>
     <w:qFormat/>
     <w:rsid w:val="009C6FF0"/>
@@ -828,9 +885,9 @@
       <w:ind w:leftChars="400" w:left="800"/>
     </w:pPr>
   </w:style>
-  <w:style w:type="character" w:styleId="a4">
+  <w:style w:type="character" w:styleId="Hyperlink">
     <w:name w:val="Hyperlink"/>
-    <w:basedOn w:val="a0"/>
+    <w:basedOn w:val="DefaultParagraphFont"/>
     <w:uiPriority w:val="99"/>
     <w:unhideWhenUsed/>
     <w:rsid w:val="00E71992"/>
@@ -839,9 +896,9 @@
       <w:u w:val="single"/>
     </w:rPr>
   </w:style>
-  <w:style w:type="character" w:styleId="a5">
+  <w:style w:type="character" w:styleId="UnresolvedMention">
     <w:name w:val="Unresolved Mention"/>
-    <w:basedOn w:val="a0"/>
+    <w:basedOn w:val="DefaultParagraphFont"/>
     <w:uiPriority w:val="99"/>
     <w:semiHidden/>
     <w:unhideWhenUsed/>
@@ -849,6 +906,18 @@
     <w:rPr>
       <w:color w:val="605E5C"/>
       <w:shd w:val="clear" w:color="auto" w:fill="E1DFDD"/>
+    </w:rPr>
+  </w:style>
+  <w:style w:type="character" w:styleId="FollowedHyperlink">
+    <w:name w:val="FollowedHyperlink"/>
+    <w:basedOn w:val="DefaultParagraphFont"/>
+    <w:uiPriority w:val="99"/>
+    <w:semiHidden/>
+    <w:unhideWhenUsed/>
+    <w:rsid w:val="008305EE"/>
+    <w:rPr>
+      <w:color w:val="954F72" w:themeColor="followedHyperlink"/>
+      <w:u w:val="single"/>
     </w:rPr>
   </w:style>
 </w:styles>

</xml_diff>

<commit_message>
upbit trading -save docs updated
</commit_message>
<xml_diff>
--- a/save_docs.docx
+++ b/save_docs.docx
@@ -1,6 +1,6 @@
 
 <file path=word/document.xml><?xml version="1.0" encoding="utf-8"?>
-<w:document xmlns:wpc="http://schemas.microsoft.com/office/word/2010/wordprocessingCanvas" xmlns:cx="http://schemas.microsoft.com/office/drawing/2014/chartex" xmlns:cx1="http://schemas.microsoft.com/office/drawing/2015/9/8/chartex" xmlns:cx2="http://schemas.microsoft.com/office/drawing/2015/10/21/chartex" xmlns:cx3="http://schemas.microsoft.com/office/drawing/2016/5/9/chartex" xmlns:cx4="http://schemas.microsoft.com/office/drawing/2016/5/10/chartex" xmlns:cx5="http://schemas.microsoft.com/office/drawing/2016/5/11/chartex" xmlns:cx6="http://schemas.microsoft.com/office/drawing/2016/5/12/chartex" xmlns:cx7="http://schemas.microsoft.com/office/drawing/2016/5/13/chartex" xmlns:cx8="http://schemas.microsoft.com/office/drawing/2016/5/14/chartex" xmlns:mc="http://schemas.openxmlformats.org/markup-compatibility/2006" xmlns:aink="http://schemas.microsoft.com/office/drawing/2016/ink" xmlns:am3d="http://schemas.microsoft.com/office/drawing/2017/model3d" xmlns:o="urn:schemas-microsoft-com:office:office" xmlns:r="http://schemas.openxmlformats.org/officeDocument/2006/relationships" xmlns:m="http://schemas.openxmlformats.org/officeDocument/2006/math" xmlns:v="urn:schemas-microsoft-com:vml" xmlns:wp14="http://schemas.microsoft.com/office/word/2010/wordprocessingDrawing" xmlns:wp="http://schemas.openxmlformats.org/drawingml/2006/wordprocessingDrawing" xmlns:w10="urn:schemas-microsoft-com:office:word" xmlns:w="http://schemas.openxmlformats.org/wordprocessingml/2006/main" xmlns:w14="http://schemas.microsoft.com/office/word/2010/wordml" xmlns:w15="http://schemas.microsoft.com/office/word/2012/wordml" xmlns:w16cid="http://schemas.microsoft.com/office/word/2016/wordml/cid" xmlns:w16se="http://schemas.microsoft.com/office/word/2015/wordml/symex" xmlns:wpg="http://schemas.microsoft.com/office/word/2010/wordprocessingGroup" xmlns:wpi="http://schemas.microsoft.com/office/word/2010/wordprocessingInk" xmlns:wne="http://schemas.microsoft.com/office/word/2006/wordml" xmlns:wps="http://schemas.microsoft.com/office/word/2010/wordprocessingShape" mc:Ignorable="w14 w15 w16se w16cid wp14">
+<w:document xmlns:wpc="http://schemas.microsoft.com/office/word/2010/wordprocessingCanvas" xmlns:cx="http://schemas.microsoft.com/office/drawing/2014/chartex" xmlns:cx1="http://schemas.microsoft.com/office/drawing/2015/9/8/chartex" xmlns:cx2="http://schemas.microsoft.com/office/drawing/2015/10/21/chartex" xmlns:cx3="http://schemas.microsoft.com/office/drawing/2016/5/9/chartex" xmlns:cx4="http://schemas.microsoft.com/office/drawing/2016/5/10/chartex" xmlns:cx5="http://schemas.microsoft.com/office/drawing/2016/5/11/chartex" xmlns:cx6="http://schemas.microsoft.com/office/drawing/2016/5/12/chartex" xmlns:cx7="http://schemas.microsoft.com/office/drawing/2016/5/13/chartex" xmlns:cx8="http://schemas.microsoft.com/office/drawing/2016/5/14/chartex" xmlns:mc="http://schemas.openxmlformats.org/markup-compatibility/2006" xmlns:aink="http://schemas.microsoft.com/office/drawing/2016/ink" xmlns:am3d="http://schemas.microsoft.com/office/drawing/2017/model3d" xmlns:o="urn:schemas-microsoft-com:office:office" xmlns:r="http://schemas.openxmlformats.org/officeDocument/2006/relationships" xmlns:m="http://schemas.openxmlformats.org/officeDocument/2006/math" xmlns:v="urn:schemas-microsoft-com:vml" xmlns:wp14="http://schemas.microsoft.com/office/word/2010/wordprocessingDrawing" xmlns:wp="http://schemas.openxmlformats.org/drawingml/2006/wordprocessingDrawing" xmlns:w10="urn:schemas-microsoft-com:office:word" xmlns:w="http://schemas.openxmlformats.org/wordprocessingml/2006/main" xmlns:w14="http://schemas.microsoft.com/office/word/2010/wordml" xmlns:w15="http://schemas.microsoft.com/office/word/2012/wordml" xmlns:w16cex="http://schemas.microsoft.com/office/word/2018/wordml/cex" xmlns:w16cid="http://schemas.microsoft.com/office/word/2016/wordml/cid" xmlns:w16="http://schemas.microsoft.com/office/word/2018/wordml" xmlns:w16sdtdh="http://schemas.microsoft.com/office/word/2020/wordml/sdtdatahash" xmlns:w16se="http://schemas.microsoft.com/office/word/2015/wordml/symex" xmlns:wpg="http://schemas.microsoft.com/office/word/2010/wordprocessingGroup" xmlns:wpi="http://schemas.microsoft.com/office/word/2010/wordprocessingInk" xmlns:wne="http://schemas.microsoft.com/office/word/2006/wordml" xmlns:wps="http://schemas.microsoft.com/office/word/2010/wordprocessingShape" mc:Ignorable="w14 w15 w16se w16cid w16 w16cex w16sdtdh wp14">
   <w:body>
     <w:p>
       <w:r>
@@ -10,14 +10,29 @@
         <w:t>&gt;</w:t>
       </w:r>
       <w:r>
-        <w:t>&gt; Gunicorn deploy in heroku</w:t>
-      </w:r>
+        <w:t xml:space="preserve">&gt; </w:t>
+      </w:r>
+      <w:proofErr w:type="spellStart"/>
+      <w:r>
+        <w:t>Gunicorn</w:t>
+      </w:r>
+      <w:proofErr w:type="spellEnd"/>
+      <w:r>
+        <w:t xml:space="preserve"> deploy in </w:t>
+      </w:r>
+      <w:proofErr w:type="spellStart"/>
+      <w:proofErr w:type="gramStart"/>
+      <w:r>
+        <w:t>heroku</w:t>
+      </w:r>
+      <w:proofErr w:type="spellEnd"/>
+      <w:proofErr w:type="gramEnd"/>
     </w:p>
     <w:p>
       <w:hyperlink r:id="rId5" w:history="1">
         <w:r>
           <w:rPr>
-            <w:rStyle w:val="Hyperlink"/>
+            <w:rStyle w:val="a4"/>
           </w:rPr>
           <w:t>https://devcenter.heroku.com/articles/python-gunicorn</w:t>
         </w:r>
@@ -45,7 +60,7 @@
       <w:hyperlink r:id="rId6" w:history="1">
         <w:r>
           <w:rPr>
-            <w:rStyle w:val="Hyperlink"/>
+            <w:rStyle w:val="a4"/>
           </w:rPr>
           <w:t>https://egg-money.tistory.com/115</w:t>
         </w:r>
@@ -74,7 +89,7 @@
       <w:hyperlink r:id="rId7" w:history="1">
         <w:r>
           <w:rPr>
-            <w:rStyle w:val="Hyperlink"/>
+            <w:rStyle w:val="a4"/>
           </w:rPr>
           <w:t>https://wikidocs.net/81074</w:t>
         </w:r>
@@ -112,7 +127,7 @@
       <w:hyperlink r:id="rId8" w:history="1">
         <w:r>
           <w:rPr>
-            <w:rStyle w:val="Hyperlink"/>
+            <w:rStyle w:val="a4"/>
           </w:rPr>
           <w:t>https://www.daleseo.com/pre-commit/</w:t>
         </w:r>
@@ -130,6 +145,7 @@
       <w:r>
         <w:t xml:space="preserve">&gt; </w:t>
       </w:r>
+      <w:proofErr w:type="spellStart"/>
       <w:r>
         <w:rPr>
           <w:rFonts w:hint="eastAsia"/>
@@ -137,14 +153,18 @@
         <w:t>d</w:t>
       </w:r>
       <w:r>
-        <w:t>jango background threading</w:t>
+        <w:t>jango</w:t>
+      </w:r>
+      <w:proofErr w:type="spellEnd"/>
+      <w:r>
+        <w:t xml:space="preserve"> background threading</w:t>
       </w:r>
     </w:p>
     <w:p>
       <w:hyperlink r:id="rId9" w:history="1">
         <w:r>
           <w:rPr>
-            <w:rStyle w:val="Hyperlink"/>
+            <w:rStyle w:val="a4"/>
           </w:rPr>
           <w:t>https://stackoverflow.com/questions/59541954/how-to-start-a-background-thread-when-django-server-is-up</w:t>
         </w:r>
@@ -162,6 +182,7 @@
       <w:r>
         <w:t xml:space="preserve">&gt; </w:t>
       </w:r>
+      <w:proofErr w:type="spellStart"/>
       <w:r>
         <w:rPr>
           <w:rFonts w:hint="eastAsia"/>
@@ -169,7 +190,19 @@
         <w:t>u</w:t>
       </w:r>
       <w:r>
-        <w:t xml:space="preserve">pbit api </w:t>
+        <w:t>pbit</w:t>
+      </w:r>
+      <w:proofErr w:type="spellEnd"/>
+      <w:r>
+        <w:t xml:space="preserve"> </w:t>
+      </w:r>
+      <w:proofErr w:type="spellStart"/>
+      <w:r>
+        <w:t>api</w:t>
+      </w:r>
+      <w:proofErr w:type="spellEnd"/>
+      <w:r>
+        <w:t xml:space="preserve"> </w:t>
       </w:r>
       <w:r>
         <w:rPr>
@@ -182,20 +215,68 @@
       <w:hyperlink r:id="rId10" w:history="1">
         <w:r>
           <w:rPr>
-            <w:rStyle w:val="Hyperlink"/>
+            <w:rStyle w:val="a4"/>
           </w:rPr>
           <w:t>https://dev-pengun.tistory.com/entry/python-%EB%A6%AC%EB%89%B4%EC%96%BC%EB%90%9C-%EC%97%85%EB%B9%84%ED%8A%B8-api%EB%A1%9C-%EC%95%94%ED%98%B8%ED%99%94%ED%8F%90-%EA%B0%80%EA%B2%A9-%EC%A1%B0%ED%9A%8C-%EA%B1%B0%EB%9E%98%ED%95%98%EA%B8%B0</w:t>
         </w:r>
       </w:hyperlink>
     </w:p>
-    <w:p>
-      <w:pPr>
-        <w:rPr>
-          <w:rFonts w:hint="eastAsia"/>
-        </w:rPr>
-      </w:pPr>
-      <w:bookmarkStart w:id="0" w:name="_GoBack"/>
-      <w:bookmarkEnd w:id="0"/>
+    <w:p/>
+    <w:p/>
+    <w:p>
+      <w:r>
+        <w:rPr>
+          <w:rFonts w:hint="eastAsia"/>
+        </w:rPr>
+        <w:t>&gt;</w:t>
+      </w:r>
+      <w:r>
+        <w:t xml:space="preserve">&gt; </w:t>
+      </w:r>
+      <w:proofErr w:type="spellStart"/>
+      <w:r>
+        <w:rPr>
+          <w:rFonts w:hint="eastAsia"/>
+        </w:rPr>
+        <w:t>u</w:t>
+      </w:r>
+      <w:r>
+        <w:t>pbit</w:t>
+      </w:r>
+      <w:proofErr w:type="spellEnd"/>
+      <w:r>
+        <w:t xml:space="preserve"> </w:t>
+      </w:r>
+      <w:proofErr w:type="spellStart"/>
+      <w:r>
+        <w:t>api</w:t>
+      </w:r>
+      <w:proofErr w:type="spellEnd"/>
+      <w:r>
+        <w:t xml:space="preserve"> – </w:t>
+      </w:r>
+      <w:proofErr w:type="spellStart"/>
+      <w:r>
+        <w:t>youtube</w:t>
+      </w:r>
+      <w:proofErr w:type="spellEnd"/>
+    </w:p>
+    <w:p>
+      <w:hyperlink r:id="rId11" w:history="1">
+        <w:r>
+          <w:rPr>
+            <w:rStyle w:val="a4"/>
+          </w:rPr>
+          <w:t>https://www.youtube.com/watch?v=7lFbKTVzj1c&amp;t=65s</w:t>
+        </w:r>
+      </w:hyperlink>
+    </w:p>
+    <w:p>
+      <w:pPr>
+        <w:rPr>
+          <w:rFonts w:hint="eastAsia"/>
+        </w:rPr>
+      </w:pPr>
     </w:p>
     <w:sectPr>
       <w:pgSz w:w="11906" w:h="16838"/>
@@ -208,7 +289,7 @@
 </file>
 
 <file path=word/numbering.xml><?xml version="1.0" encoding="utf-8"?>
-<w:numbering xmlns:wpc="http://schemas.microsoft.com/office/word/2010/wordprocessingCanvas" xmlns:cx="http://schemas.microsoft.com/office/drawing/2014/chartex" xmlns:cx1="http://schemas.microsoft.com/office/drawing/2015/9/8/chartex" xmlns:cx2="http://schemas.microsoft.com/office/drawing/2015/10/21/chartex" xmlns:cx3="http://schemas.microsoft.com/office/drawing/2016/5/9/chartex" xmlns:cx4="http://schemas.microsoft.com/office/drawing/2016/5/10/chartex" xmlns:cx5="http://schemas.microsoft.com/office/drawing/2016/5/11/chartex" xmlns:cx6="http://schemas.microsoft.com/office/drawing/2016/5/12/chartex" xmlns:cx7="http://schemas.microsoft.com/office/drawing/2016/5/13/chartex" xmlns:cx8="http://schemas.microsoft.com/office/drawing/2016/5/14/chartex" xmlns:mc="http://schemas.openxmlformats.org/markup-compatibility/2006" xmlns:aink="http://schemas.microsoft.com/office/drawing/2016/ink" xmlns:am3d="http://schemas.microsoft.com/office/drawing/2017/model3d" xmlns:o="urn:schemas-microsoft-com:office:office" xmlns:r="http://schemas.openxmlformats.org/officeDocument/2006/relationships" xmlns:m="http://schemas.openxmlformats.org/officeDocument/2006/math" xmlns:v="urn:schemas-microsoft-com:vml" xmlns:wp14="http://schemas.microsoft.com/office/word/2010/wordprocessingDrawing" xmlns:wp="http://schemas.openxmlformats.org/drawingml/2006/wordprocessingDrawing" xmlns:w10="urn:schemas-microsoft-com:office:word" xmlns:w="http://schemas.openxmlformats.org/wordprocessingml/2006/main" xmlns:w14="http://schemas.microsoft.com/office/word/2010/wordml" xmlns:w15="http://schemas.microsoft.com/office/word/2012/wordml" xmlns:w16cid="http://schemas.microsoft.com/office/word/2016/wordml/cid" xmlns:w16se="http://schemas.microsoft.com/office/word/2015/wordml/symex" xmlns:wpg="http://schemas.microsoft.com/office/word/2010/wordprocessingGroup" xmlns:wpi="http://schemas.microsoft.com/office/word/2010/wordprocessingInk" xmlns:wne="http://schemas.microsoft.com/office/word/2006/wordml" xmlns:wps="http://schemas.microsoft.com/office/word/2010/wordprocessingShape" mc:Ignorable="w14 w15 w16se w16cid wp14">
+<w:numbering xmlns:wpc="http://schemas.microsoft.com/office/word/2010/wordprocessingCanvas" xmlns:cx="http://schemas.microsoft.com/office/drawing/2014/chartex" xmlns:cx1="http://schemas.microsoft.com/office/drawing/2015/9/8/chartex" xmlns:cx2="http://schemas.microsoft.com/office/drawing/2015/10/21/chartex" xmlns:cx3="http://schemas.microsoft.com/office/drawing/2016/5/9/chartex" xmlns:cx4="http://schemas.microsoft.com/office/drawing/2016/5/10/chartex" xmlns:cx5="http://schemas.microsoft.com/office/drawing/2016/5/11/chartex" xmlns:cx6="http://schemas.microsoft.com/office/drawing/2016/5/12/chartex" xmlns:cx7="http://schemas.microsoft.com/office/drawing/2016/5/13/chartex" xmlns:cx8="http://schemas.microsoft.com/office/drawing/2016/5/14/chartex" xmlns:mc="http://schemas.openxmlformats.org/markup-compatibility/2006" xmlns:aink="http://schemas.microsoft.com/office/drawing/2016/ink" xmlns:am3d="http://schemas.microsoft.com/office/drawing/2017/model3d" xmlns:o="urn:schemas-microsoft-com:office:office" xmlns:r="http://schemas.openxmlformats.org/officeDocument/2006/relationships" xmlns:m="http://schemas.openxmlformats.org/officeDocument/2006/math" xmlns:v="urn:schemas-microsoft-com:vml" xmlns:wp14="http://schemas.microsoft.com/office/word/2010/wordprocessingDrawing" xmlns:wp="http://schemas.openxmlformats.org/drawingml/2006/wordprocessingDrawing" xmlns:w10="urn:schemas-microsoft-com:office:word" xmlns:w="http://schemas.openxmlformats.org/wordprocessingml/2006/main" xmlns:w14="http://schemas.microsoft.com/office/word/2010/wordml" xmlns:w15="http://schemas.microsoft.com/office/word/2012/wordml" xmlns:w16cex="http://schemas.microsoft.com/office/word/2018/wordml/cex" xmlns:w16cid="http://schemas.microsoft.com/office/word/2016/wordml/cid" xmlns:w16="http://schemas.microsoft.com/office/word/2018/wordml" xmlns:w16sdtdh="http://schemas.microsoft.com/office/word/2020/wordml/sdtdatahash" xmlns:w16se="http://schemas.microsoft.com/office/word/2015/wordml/symex" xmlns:wpg="http://schemas.microsoft.com/office/word/2010/wordprocessingGroup" xmlns:wpi="http://schemas.microsoft.com/office/word/2010/wordprocessingInk" xmlns:wne="http://schemas.microsoft.com/office/word/2006/wordml" xmlns:wps="http://schemas.microsoft.com/office/word/2010/wordprocessingShape" mc:Ignorable="w14 w15 w16se w16cid w16 w16cex w16sdtdh wp14">
   <w:abstractNum w:abstractNumId="0" w15:restartNumberingAfterBreak="0">
     <w:nsid w:val="0BE75707"/>
     <w:multiLevelType w:val="hybridMultilevel"/>
@@ -443,7 +524,7 @@
 </file>
 
 <file path=word/styles.xml><?xml version="1.0" encoding="utf-8"?>
-<w:styles xmlns:mc="http://schemas.openxmlformats.org/markup-compatibility/2006" xmlns:r="http://schemas.openxmlformats.org/officeDocument/2006/relationships" xmlns:w="http://schemas.openxmlformats.org/wordprocessingml/2006/main" xmlns:w14="http://schemas.microsoft.com/office/word/2010/wordml" xmlns:w15="http://schemas.microsoft.com/office/word/2012/wordml" xmlns:w16cid="http://schemas.microsoft.com/office/word/2016/wordml/cid" xmlns:w16se="http://schemas.microsoft.com/office/word/2015/wordml/symex" mc:Ignorable="w14 w15 w16se w16cid">
+<w:styles xmlns:mc="http://schemas.openxmlformats.org/markup-compatibility/2006" xmlns:r="http://schemas.openxmlformats.org/officeDocument/2006/relationships" xmlns:w="http://schemas.openxmlformats.org/wordprocessingml/2006/main" xmlns:w14="http://schemas.microsoft.com/office/word/2010/wordml" xmlns:w15="http://schemas.microsoft.com/office/word/2012/wordml" xmlns:w16cex="http://schemas.microsoft.com/office/word/2018/wordml/cex" xmlns:w16cid="http://schemas.microsoft.com/office/word/2016/wordml/cid" xmlns:w16="http://schemas.microsoft.com/office/word/2018/wordml" xmlns:w16sdtdh="http://schemas.microsoft.com/office/word/2020/wordml/sdtdatahash" xmlns:w16se="http://schemas.microsoft.com/office/word/2015/wordml/symex" mc:Ignorable="w14 w15 w16se w16cid w16 w16cex w16sdtdh">
   <w:docDefaults>
     <w:rPrDefault>
       <w:rPr>
@@ -838,7 +919,7 @@
     <w:lsdException w:name="Unresolved Mention" w:semiHidden="1" w:unhideWhenUsed="1"/>
     <w:lsdException w:name="Smart Link" w:semiHidden="1" w:unhideWhenUsed="1"/>
   </w:latentStyles>
-  <w:style w:type="paragraph" w:default="1" w:styleId="Normal">
+  <w:style w:type="paragraph" w:default="1" w:styleId="a">
     <w:name w:val="Normal"/>
     <w:qFormat/>
     <w:pPr>
@@ -848,13 +929,13 @@
       <w:autoSpaceDN w:val="0"/>
     </w:pPr>
   </w:style>
-  <w:style w:type="character" w:default="1" w:styleId="DefaultParagraphFont">
+  <w:style w:type="character" w:default="1" w:styleId="a0">
     <w:name w:val="Default Paragraph Font"/>
     <w:uiPriority w:val="1"/>
     <w:semiHidden/>
     <w:unhideWhenUsed/>
   </w:style>
-  <w:style w:type="table" w:default="1" w:styleId="TableNormal">
+  <w:style w:type="table" w:default="1" w:styleId="a1">
     <w:name w:val="Normal Table"/>
     <w:uiPriority w:val="99"/>
     <w:semiHidden/>
@@ -869,15 +950,15 @@
       </w:tblCellMar>
     </w:tblPr>
   </w:style>
-  <w:style w:type="numbering" w:default="1" w:styleId="NoList">
+  <w:style w:type="numbering" w:default="1" w:styleId="a2">
     <w:name w:val="No List"/>
     <w:uiPriority w:val="99"/>
     <w:semiHidden/>
     <w:unhideWhenUsed/>
   </w:style>
-  <w:style w:type="paragraph" w:styleId="ListParagraph">
+  <w:style w:type="paragraph" w:styleId="a3">
     <w:name w:val="List Paragraph"/>
-    <w:basedOn w:val="Normal"/>
+    <w:basedOn w:val="a"/>
     <w:uiPriority w:val="34"/>
     <w:qFormat/>
     <w:rsid w:val="009C6FF0"/>
@@ -885,9 +966,9 @@
       <w:ind w:leftChars="400" w:left="800"/>
     </w:pPr>
   </w:style>
-  <w:style w:type="character" w:styleId="Hyperlink">
+  <w:style w:type="character" w:styleId="a4">
     <w:name w:val="Hyperlink"/>
-    <w:basedOn w:val="DefaultParagraphFont"/>
+    <w:basedOn w:val="a0"/>
     <w:uiPriority w:val="99"/>
     <w:unhideWhenUsed/>
     <w:rsid w:val="00E71992"/>
@@ -896,9 +977,9 @@
       <w:u w:val="single"/>
     </w:rPr>
   </w:style>
-  <w:style w:type="character" w:styleId="UnresolvedMention">
+  <w:style w:type="character" w:styleId="a5">
     <w:name w:val="Unresolved Mention"/>
-    <w:basedOn w:val="DefaultParagraphFont"/>
+    <w:basedOn w:val="a0"/>
     <w:uiPriority w:val="99"/>
     <w:semiHidden/>
     <w:unhideWhenUsed/>
@@ -908,9 +989,9 @@
       <w:shd w:val="clear" w:color="auto" w:fill="E1DFDD"/>
     </w:rPr>
   </w:style>
-  <w:style w:type="character" w:styleId="FollowedHyperlink">
+  <w:style w:type="character" w:styleId="a6">
     <w:name w:val="FollowedHyperlink"/>
-    <w:basedOn w:val="DefaultParagraphFont"/>
+    <w:basedOn w:val="a0"/>
     <w:uiPriority w:val="99"/>
     <w:semiHidden/>
     <w:unhideWhenUsed/>

</xml_diff>

<commit_message>
ml updated in django
</commit_message>
<xml_diff>
--- a/save_docs.docx
+++ b/save_docs.docx
@@ -21,12 +21,10 @@
         <w:t xml:space="preserve"> deploy in </w:t>
       </w:r>
       <w:proofErr w:type="spellStart"/>
-      <w:proofErr w:type="gramStart"/>
       <w:r>
         <w:t>heroku</w:t>
       </w:r>
       <w:proofErr w:type="spellEnd"/>
-      <w:proofErr w:type="gramEnd"/>
     </w:p>
     <w:p>
       <w:hyperlink r:id="rId5" w:history="1">
@@ -271,13 +269,67 @@
         </w:r>
       </w:hyperlink>
     </w:p>
-    <w:p>
-      <w:pPr>
-        <w:rPr>
-          <w:rFonts w:hint="eastAsia"/>
-        </w:rPr>
-      </w:pPr>
-    </w:p>
+    <w:p/>
+    <w:p/>
+    <w:p>
+      <w:r>
+        <w:rPr>
+          <w:rFonts w:hint="eastAsia"/>
+        </w:rPr>
+        <w:t>&gt;</w:t>
+      </w:r>
+      <w:r>
+        <w:t xml:space="preserve">&gt; </w:t>
+      </w:r>
+      <w:r>
+        <w:rPr>
+          <w:rFonts w:hint="eastAsia"/>
+        </w:rPr>
+        <w:t xml:space="preserve">장고에서 </w:t>
+      </w:r>
+      <w:r>
+        <w:t xml:space="preserve">ml </w:t>
+      </w:r>
+      <w:r>
+        <w:rPr>
+          <w:rFonts w:hint="eastAsia"/>
+        </w:rPr>
+        <w:t>1번 불러오고 계속 재사용 하기</w:t>
+      </w:r>
+    </w:p>
+    <w:p>
+      <w:pPr>
+        <w:rPr>
+          <w:rStyle w:val="a4"/>
+        </w:rPr>
+      </w:pPr>
+      <w:hyperlink r:id="rId12" w:history="1">
+        <w:r>
+          <w:rPr>
+            <w:rStyle w:val="a4"/>
+          </w:rPr>
+          <w:t>https://sundries-in-myidea.tistory.com/95</w:t>
+        </w:r>
+      </w:hyperlink>
+    </w:p>
+    <w:p>
+      <w:hyperlink r:id="rId13" w:history="1">
+        <w:r>
+          <w:rPr>
+            <w:rStyle w:val="a4"/>
+          </w:rPr>
+          <w:t>https://medium.com/saarthi-ai/deploying-a-machine-learning-model-using-django-part-1-6c7de05c8d7</w:t>
+        </w:r>
+      </w:hyperlink>
+    </w:p>
+    <w:p>
+      <w:pPr>
+        <w:rPr>
+          <w:rFonts w:hint="eastAsia"/>
+        </w:rPr>
+      </w:pPr>
+    </w:p>
+    <w:p/>
     <w:sectPr>
       <w:pgSz w:w="11906" w:h="16838"/>
       <w:pgMar w:top="1701" w:right="1440" w:bottom="1440" w:left="1440" w:header="851" w:footer="992" w:gutter="0"/>

</xml_diff>

<commit_message>
need async wrapper for data API
</commit_message>
<xml_diff>
--- a/save_docs.docx
+++ b/save_docs.docx
@@ -270,7 +270,6 @@
       </w:hyperlink>
     </w:p>
     <w:p/>
-    <w:p/>
     <w:p>
       <w:r>
         <w:rPr>
@@ -285,6 +284,41 @@
         <w:rPr>
           <w:rFonts w:hint="eastAsia"/>
         </w:rPr>
+        <w:t>변동성 전략</w:t>
+      </w:r>
+    </w:p>
+    <w:p>
+      <w:hyperlink r:id="rId12" w:history="1">
+        <w:r>
+          <w:rPr>
+            <w:rStyle w:val="a4"/>
+          </w:rPr>
+          <w:t>https://elitesungmo.tistory.com/139</w:t>
+        </w:r>
+      </w:hyperlink>
+    </w:p>
+    <w:p>
+      <w:pPr>
+        <w:rPr>
+          <w:rFonts w:hint="eastAsia"/>
+        </w:rPr>
+      </w:pPr>
+    </w:p>
+    <w:p/>
+    <w:p>
+      <w:r>
+        <w:rPr>
+          <w:rFonts w:hint="eastAsia"/>
+        </w:rPr>
+        <w:t>&gt;</w:t>
+      </w:r>
+      <w:r>
+        <w:t xml:space="preserve">&gt; </w:t>
+      </w:r>
+      <w:r>
+        <w:rPr>
+          <w:rFonts w:hint="eastAsia"/>
+        </w:rPr>
         <w:t xml:space="preserve">장고에서 </w:t>
       </w:r>
       <w:r>
@@ -303,7 +337,7 @@
           <w:rStyle w:val="a4"/>
         </w:rPr>
       </w:pPr>
-      <w:hyperlink r:id="rId12" w:history="1">
+      <w:hyperlink r:id="rId13" w:history="1">
         <w:r>
           <w:rPr>
             <w:rStyle w:val="a4"/>
@@ -313,7 +347,7 @@
       </w:hyperlink>
     </w:p>
     <w:p>
-      <w:hyperlink r:id="rId13" w:history="1">
+      <w:hyperlink r:id="rId14" w:history="1">
         <w:r>
           <w:rPr>
             <w:rStyle w:val="a4"/>
@@ -322,13 +356,7 @@
         </w:r>
       </w:hyperlink>
     </w:p>
-    <w:p>
-      <w:pPr>
-        <w:rPr>
-          <w:rFonts w:hint="eastAsia"/>
-        </w:rPr>
-      </w:pPr>
-    </w:p>
+    <w:p/>
     <w:p/>
     <w:sectPr>
       <w:pgSz w:w="11906" w:h="16838"/>

</xml_diff>